<commit_message>
elimina los archivos de word despues de descargarlos
</commit_message>
<xml_diff>
--- a/public/helloWorld.docx
+++ b/public/helloWorld.docx
@@ -6,11 +6,67 @@
       <w:pPr/>
       <w:r>
         <w:rPr/>
-        <w:t xml:space="preserve">hola</w:t>
+        <w:t xml:space="preserve">titulo: lliii</w:t>
+      </w:r>
+    </w:p>
+    <w:p>
+      <w:pPr/>
+      <w:r>
+        <w:rPr/>
+        <w:t xml:space="preserve">REF: et/SR</w:t>
+      </w:r>
+    </w:p>
+    <w:p>
+      <w:pPr/>
+      <w:r>
+        <w:rPr/>
+        <w:t xml:space="preserve">Contenido:</w:t>
+      </w:r>
+    </w:p>
+    <w:p>
+      <w:pPr/>
+      <w:r>
+        <w:rPr/>
+        <w:t xml:space="preserve">sdf</w:t>
+      </w:r>
+    </w:p>
+    <w:p>
+      <w:pPr/>
+      <w:r>
+        <w:rPr/>
+        <w:t xml:space="preserve"> </w:t>
+      </w:r>
+    </w:p>
+    <w:p>
+      <w:pPr/>
+      <w:r>
+        <w:rPr/>
+        <w:t xml:space="preserve">f._______________________________</w:t>
+      </w:r>
+    </w:p>
+    <w:p>
+      <w:pPr/>
+      <w:r>
+        <w:rPr/>
+        <w:t xml:space="preserve">Samuel Rabanales</w:t>
+      </w:r>
+    </w:p>
+    <w:p>
+      <w:pPr/>
+      <w:r>
+        <w:rPr/>
+        <w:t xml:space="preserve">Jefe de turno</w:t>
+      </w:r>
+    </w:p>
+    <w:p>
+      <w:pPr/>
+      <w:r>
+        <w:rPr/>
+        <w:t xml:space="preserve">Subcomisaria 41-31 San Juan Ostuncalco</w:t>
       </w:r>
     </w:p>
     <w:sectPr>
-      <w:pgSz w:orient="portrait" w:w="11905.511811024" w:h="16837.795275591"/>
+      <w:pgSz w:orient="portrait" w:w="12240" w:h="18720"/>
       <w:pgMar w:top="1440" w:right="1440" w:bottom="1440" w:left="1440" w:header="720" w:footer="720" w:gutter="0"/>
       <w:cols w:num="1" w:space="720"/>
     </w:sectPr>
@@ -31,9 +87,9 @@
   <w:docDefaults>
     <w:rPrDefault>
       <w:rPr>
-        <w:rFonts w:ascii="Arial" w:hAnsi="Arial" w:eastAsia="Arial" w:cs="Arial"/>
-        <w:sz w:val="20"/>
-        <w:szCs w:val="20"/>
+        <w:rFonts w:ascii="arial" w:hAnsi="arial" w:eastAsia="arial" w:cs="arial"/>
+        <w:sz w:val="24"/>
+        <w:szCs w:val="24"/>
         <w:lang w:val="en-US"/>
       </w:rPr>
     </w:rPrDefault>

</xml_diff>